<commit_message>
I think it has finished.
</commit_message>
<xml_diff>
--- a/statics/docx/temp_end.docx
+++ b/statics/docx/temp_end.docx
@@ -456,7 +456,6 @@
         </w:rPr>
         <w:t>供应商（单位盖章）：</w:t>
       </w:r>
-      <w:proofErr w:type="spellStart"/>
       <w:r>
         <w:rPr>
           <w:rFonts w:ascii="宋体" w:hAnsi="宋体" w:cs="宋体"/>
@@ -465,7 +464,6 @@
         </w:rPr>
         <w:t>UserName</w:t>
       </w:r>
-      <w:proofErr w:type="spellEnd"/>
     </w:p>
     <w:p>
       <w:pPr>
@@ -712,7 +710,6 @@
         </w:rPr>
         <w:t xml:space="preserve">  </w:t>
       </w:r>
-      <w:proofErr w:type="spellStart"/>
       <w:r>
         <w:rPr>
           <w:rFonts w:ascii="宋体" w:hAnsi="宋体" w:cs="宋体"/>
@@ -722,7 +719,6 @@
         </w:rPr>
         <w:t>purchaseDemandName</w:t>
       </w:r>
-      <w:proofErr w:type="spellEnd"/>
       <w:r>
         <w:rPr>
           <w:rFonts w:ascii="宋体" w:hAnsi="宋体" w:cs="宋体" w:hint="eastAsia"/>
@@ -1000,7 +996,6 @@
         </w:rPr>
         <w:t>供应商名称（盖章）：</w:t>
       </w:r>
-      <w:proofErr w:type="spellStart"/>
       <w:r>
         <w:rPr>
           <w:rFonts w:ascii="宋体" w:hAnsi="宋体" w:cs="宋体"/>
@@ -1009,7 +1004,6 @@
         </w:rPr>
         <w:t>UserName</w:t>
       </w:r>
-      <w:proofErr w:type="spellEnd"/>
       <w:r>
         <w:rPr>
           <w:rFonts w:ascii="宋体" w:hAnsi="宋体" w:cs="宋体"/>
@@ -1297,7 +1291,6 @@
         </w:rPr>
         <w:t xml:space="preserve">   </w:t>
       </w:r>
-      <w:proofErr w:type="spellStart"/>
       <w:r>
         <w:rPr>
           <w:rFonts w:ascii="宋体" w:hAnsi="宋体" w:cs="宋体"/>
@@ -1307,7 +1300,6 @@
         </w:rPr>
         <w:t>fddbrmc</w:t>
       </w:r>
-      <w:proofErr w:type="spellEnd"/>
       <w:r>
         <w:rPr>
           <w:rFonts w:ascii="宋体" w:hAnsi="宋体" w:cs="宋体" w:hint="eastAsia"/>
@@ -1334,7 +1326,6 @@
         </w:rPr>
         <w:t xml:space="preserve">    </w:t>
       </w:r>
-      <w:proofErr w:type="spellStart"/>
       <w:r>
         <w:rPr>
           <w:rFonts w:ascii="宋体" w:hAnsi="宋体" w:cs="宋体"/>
@@ -1344,7 +1335,6 @@
         </w:rPr>
         <w:t>UserName</w:t>
       </w:r>
-      <w:proofErr w:type="spellEnd"/>
       <w:r>
         <w:rPr>
           <w:rFonts w:ascii="宋体" w:hAnsi="宋体" w:cs="宋体" w:hint="eastAsia"/>
@@ -1371,7 +1361,6 @@
         </w:rPr>
         <w:t xml:space="preserve">  </w:t>
       </w:r>
-      <w:proofErr w:type="spellStart"/>
       <w:r>
         <w:rPr>
           <w:rFonts w:ascii="宋体" w:hAnsi="宋体" w:cs="宋体"/>
@@ -1381,7 +1370,6 @@
         </w:rPr>
         <w:t>xmjsfzdm</w:t>
       </w:r>
-      <w:proofErr w:type="spellEnd"/>
       <w:r>
         <w:rPr>
           <w:rFonts w:ascii="宋体" w:hAnsi="宋体" w:cs="宋体" w:hint="eastAsia"/>
@@ -1408,7 +1396,6 @@
         </w:rPr>
         <w:t xml:space="preserve">  </w:t>
       </w:r>
-      <w:proofErr w:type="spellStart"/>
       <w:r>
         <w:rPr>
           <w:rFonts w:ascii="宋体" w:hAnsi="宋体" w:cs="宋体"/>
@@ -1418,7 +1405,6 @@
         </w:rPr>
         <w:t>bsqrdh</w:t>
       </w:r>
-      <w:proofErr w:type="spellEnd"/>
       <w:r>
         <w:rPr>
           <w:rFonts w:ascii="宋体" w:hAnsi="宋体" w:cs="宋体" w:hint="eastAsia"/>
@@ -1434,25 +1420,7 @@
           <w:sz w:val="24"/>
           <w:szCs w:val="24"/>
         </w:rPr>
-        <w:t>代表我单位全权办理上述项目的</w:t>
-      </w:r>
-      <w:proofErr w:type="gramStart"/>
-      <w:r>
-        <w:rPr>
-          <w:rFonts w:ascii="宋体" w:hAnsi="宋体" w:cs="宋体" w:hint="eastAsia"/>
-          <w:sz w:val="24"/>
-          <w:szCs w:val="24"/>
-        </w:rPr>
-        <w:t>询</w:t>
-      </w:r>
-      <w:proofErr w:type="gramEnd"/>
-      <w:r>
-        <w:rPr>
-          <w:rFonts w:ascii="宋体" w:hAnsi="宋体" w:cs="宋体" w:hint="eastAsia"/>
-          <w:sz w:val="24"/>
-          <w:szCs w:val="24"/>
-        </w:rPr>
-        <w:t>比、签约等具体工作，并签署全部有关文件、协议及合同。</w:t>
+        <w:t>代表我单位全权办理上述项目的询比、签约等具体工作，并签署全部有关文件、协议及合同。</w:t>
       </w:r>
     </w:p>
     <w:p>
@@ -1707,71 +1675,18 @@
       <w:r>
         <w:rPr>
           <w:rFonts w:ascii="宋体" w:hAnsi="宋体" w:cs="宋体" w:hint="eastAsia"/>
-          <w:sz w:val="24"/>
-          <w:szCs w:val="24"/>
-        </w:rPr>
-        <w:t>（签字或盖章）                             （签字或盖章）</w:t>
-      </w:r>
-    </w:p>
-    <w:p>
-      <w:pPr>
-        <w:tabs>
-          <w:tab w:val="left" w:pos="6300"/>
-        </w:tabs>
-        <w:snapToGrid w:val="0"/>
-        <w:spacing w:line="312" w:lineRule="auto"/>
-        <w:ind w:firstLine="570"/>
-        <w:rPr>
-          <w:rFonts w:ascii="宋体" w:hAnsi="宋体" w:cs="宋体"/>
-          <w:sz w:val="24"/>
-          <w:szCs w:val="24"/>
-        </w:rPr>
-      </w:pPr>
-    </w:p>
-    <w:p>
-      <w:pPr>
-        <w:tabs>
-          <w:tab w:val="left" w:pos="6300"/>
-        </w:tabs>
-        <w:snapToGrid w:val="0"/>
-        <w:spacing w:line="312" w:lineRule="auto"/>
-        <w:ind w:firstLine="570"/>
-        <w:rPr>
-          <w:rFonts w:ascii="宋体" w:hAnsi="宋体" w:cs="宋体"/>
-          <w:sz w:val="24"/>
-          <w:szCs w:val="24"/>
-        </w:rPr>
-      </w:pPr>
-    </w:p>
-    <w:p>
-      <w:pPr>
-        <w:tabs>
-          <w:tab w:val="left" w:pos="6300"/>
-        </w:tabs>
-        <w:snapToGrid w:val="0"/>
-        <w:spacing w:line="312" w:lineRule="auto"/>
-        <w:ind w:firstLine="570"/>
-        <w:rPr>
-          <w:rFonts w:ascii="宋体" w:hAnsi="宋体" w:cs="宋体"/>
-          <w:sz w:val="24"/>
-          <w:szCs w:val="24"/>
-        </w:rPr>
-      </w:pPr>
-      <w:r>
-        <w:rPr>
-          <w:rFonts w:ascii="宋体" w:hAnsi="宋体" w:cs="宋体" w:hint="eastAsia"/>
           <w:noProof/>
           <w:sz w:val="24"/>
           <w:szCs w:val="24"/>
         </w:rPr>
         <w:drawing>
-          <wp:anchor distT="0" distB="0" distL="114300" distR="114300" simplePos="0" relativeHeight="251658240" behindDoc="0" locked="0" layoutInCell="1" allowOverlap="1" wp14:anchorId="174479D7" wp14:editId="263EACEC">
+          <wp:anchor distT="0" distB="0" distL="114300" distR="114300" simplePos="0" relativeHeight="251664384" behindDoc="0" locked="0" layoutInCell="1" allowOverlap="1" wp14:anchorId="174479D7" wp14:editId="58AA74EC">
             <wp:simplePos x="0" y="0"/>
             <wp:positionH relativeFrom="column">
-              <wp:posOffset>1937421</wp:posOffset>
+              <wp:posOffset>1540620</wp:posOffset>
             </wp:positionH>
             <wp:positionV relativeFrom="paragraph">
-              <wp:posOffset>7859</wp:posOffset>
+              <wp:posOffset>8354</wp:posOffset>
             </wp:positionV>
             <wp:extent cx="2194560" cy="2258060"/>
             <wp:effectExtent l="0" t="0" r="0" b="0"/>
@@ -1830,7 +1745,7 @@
           <w:sz w:val="24"/>
           <w:szCs w:val="24"/>
         </w:rPr>
-        <w:t>（附：法定代表人、被授权人身份证正反面复印件）</w:t>
+        <w:t>（签字或盖章）                             （签字或盖章）</w:t>
       </w:r>
     </w:p>
     <w:p>
@@ -1847,32 +1762,6 @@
           <w:szCs w:val="24"/>
         </w:rPr>
       </w:pPr>
-      <w:r>
-        <w:rPr>
-          <w:rFonts w:ascii="宋体" w:hAnsi="宋体" w:cs="宋体" w:hint="eastAsia"/>
-          <w:sz w:val="24"/>
-          <w:szCs w:val="24"/>
-        </w:rPr>
-        <w:t xml:space="preserve">                        </w:t>
-      </w:r>
-      <w:r>
-        <w:rPr>
-          <w:rFonts w:ascii="宋体" w:hAnsi="宋体" w:cs="宋体" w:hint="eastAsia"/>
-          <w:sz w:val="24"/>
-          <w:szCs w:val="24"/>
-          <w:highlight w:val="cyan"/>
-          <w:u w:val="single"/>
-        </w:rPr>
-        <w:t>自动</w:t>
-      </w:r>
-      <w:r>
-        <w:rPr>
-          <w:rFonts w:ascii="宋体" w:hAnsi="宋体" w:cs="宋体" w:hint="eastAsia"/>
-          <w:sz w:val="24"/>
-          <w:szCs w:val="24"/>
-        </w:rPr>
-        <w:t xml:space="preserve">                  </w:t>
-      </w:r>
     </w:p>
     <w:p>
       <w:pPr>
@@ -1881,12 +1770,16 @@
         </w:tabs>
         <w:snapToGrid w:val="0"/>
         <w:spacing w:line="312" w:lineRule="auto"/>
-        <w:ind w:firstLine="570"/>
         <w:rPr>
           <w:rFonts w:ascii="宋体" w:hAnsi="宋体" w:cs="宋体"/>
           <w:sz w:val="24"/>
           <w:szCs w:val="24"/>
         </w:rPr>
+      </w:pPr>
+    </w:p>
+    <w:p>
+      <w:pPr>
+        <w:pStyle w:val="a4"/>
       </w:pPr>
     </w:p>
     <w:p>
@@ -2049,6 +1942,132 @@
       </w:pPr>
       <w:r>
         <w:t xml:space="preserve"> </w:t>
+      </w:r>
+    </w:p>
+    <w:p/>
+    <w:p>
+      <w:pPr>
+        <w:pStyle w:val="a4"/>
+      </w:pPr>
+    </w:p>
+    <w:p>
+      <w:pPr>
+        <w:pStyle w:val="a4"/>
+      </w:pPr>
+    </w:p>
+    <w:p>
+      <w:pPr>
+        <w:pStyle w:val="a4"/>
+      </w:pPr>
+    </w:p>
+    <w:p>
+      <w:pPr>
+        <w:pStyle w:val="a4"/>
+      </w:pPr>
+    </w:p>
+    <w:p>
+      <w:pPr>
+        <w:pStyle w:val="a4"/>
+      </w:pPr>
+    </w:p>
+    <w:p>
+      <w:pPr>
+        <w:pStyle w:val="a4"/>
+      </w:pPr>
+    </w:p>
+    <w:p>
+      <w:pPr>
+        <w:pStyle w:val="a4"/>
+      </w:pPr>
+    </w:p>
+    <w:p>
+      <w:pPr>
+        <w:pStyle w:val="a4"/>
+      </w:pPr>
+      <w:r>
+        <w:rPr>
+          <w:rFonts w:hint="eastAsia"/>
+        </w:rPr>
+        <w:lastRenderedPageBreak/>
+        <w:t>附件：</w:t>
+      </w:r>
+    </w:p>
+    <w:p>
+      <w:pPr>
+        <w:pStyle w:val="a4"/>
+      </w:pPr>
+    </w:p>
+    <w:p>
+      <w:pPr>
+        <w:pStyle w:val="a4"/>
+      </w:pPr>
+      <w:r>
+        <w:t>{{fzm}}</w:t>
+      </w:r>
+    </w:p>
+    <w:p>
+      <w:pPr>
+        <w:pStyle w:val="a4"/>
+      </w:pPr>
+    </w:p>
+    <w:p>
+      <w:pPr>
+        <w:pStyle w:val="a4"/>
+      </w:pPr>
+      <w:r>
+        <w:rPr>
+          <w:rFonts w:hint="eastAsia"/>
+        </w:rPr>
+        <w:t>{</w:t>
+      </w:r>
+      <w:r>
+        <w:t>{fbm}}</w:t>
+      </w:r>
+    </w:p>
+    <w:p>
+      <w:pPr>
+        <w:pStyle w:val="a4"/>
+      </w:pPr>
+    </w:p>
+    <w:p>
+      <w:pPr>
+        <w:pStyle w:val="a4"/>
+      </w:pPr>
+      <w:r>
+        <w:rPr>
+          <w:rFonts w:hint="eastAsia"/>
+        </w:rPr>
+        <w:t>{</w:t>
+      </w:r>
+      <w:r>
+        <w:t>{bzm}}</w:t>
+      </w:r>
+    </w:p>
+    <w:p>
+      <w:pPr>
+        <w:pStyle w:val="a4"/>
+      </w:pPr>
+    </w:p>
+    <w:p>
+      <w:pPr>
+        <w:pStyle w:val="a4"/>
+      </w:pPr>
+    </w:p>
+    <w:p>
+      <w:pPr>
+        <w:pStyle w:val="a4"/>
+        <w:rPr>
+          <w:rFonts w:hint="eastAsia"/>
+        </w:rPr>
+      </w:pPr>
+      <w:r>
+        <w:rPr>
+          <w:rFonts w:hint="eastAsia"/>
+        </w:rPr>
+        <w:t>{</w:t>
+      </w:r>
+      <w:r>
+        <w:t>{bbm}}</w:t>
       </w:r>
     </w:p>
     <w:sectPr>

</xml_diff>